<commit_message>
Added a dot product function to Planar cleaned up some comments
</commit_message>
<xml_diff>
--- a/AstroMath/AstroMath Reference.docx
+++ b/AstroMath/AstroMath Reference.docx
@@ -2455,6 +2455,18 @@
         </w:rPr>
         <w:t>Local Sidereal time (hours) to date/time at Longitude (degrees)</w:t>
       </w:r>
+      <w:r>
+        <w:rPr>
+          <w:rFonts w:ascii="Arial" w:hAnsi="Arial" w:cs="Arial"/>
+        </w:rPr>
+        <w:t>.  Not corrected for D</w:t>
+      </w:r>
+      <w:r>
+        <w:rPr>
+          <w:rFonts w:ascii="Arial" w:hAnsi="Arial" w:cs="Arial"/>
+        </w:rPr>
+        <w:t>ST.</w:t>
+      </w:r>
     </w:p>
     <w:p>
       <w:pPr>
@@ -4660,8 +4672,6 @@
         </w:rPr>
         <w:t>n</w:t>
       </w:r>
-      <w:bookmarkStart w:id="0" w:name="_GoBack"/>
-      <w:bookmarkEnd w:id="0"/>
       <w:r>
         <w:rPr>
           <w:rFonts w:ascii="Arial" w:hAnsi="Arial" w:cs="Arial"/>
@@ -7813,6 +7823,114 @@
           <w:rFonts w:ascii="Arial" w:hAnsi="Arial" w:cs="Arial"/>
         </w:rPr>
       </w:pPr>
+      <w:r>
+        <w:rPr>
+          <w:rFonts w:ascii="Arial" w:hAnsi="Arial" w:cs="Arial"/>
+        </w:rPr>
+        <w:t>&lt;</w:t>
+      </w:r>
+      <w:r>
+        <w:rPr>
+          <w:rFonts w:ascii="Arial" w:hAnsi="Arial" w:cs="Arial"/>
+        </w:rPr>
+        <w:t>double</w:t>
+      </w:r>
+      <w:r>
+        <w:rPr>
+          <w:rFonts w:ascii="Arial" w:hAnsi="Arial" w:cs="Arial"/>
+        </w:rPr>
+        <w:t>&gt;</w:t>
+      </w:r>
+      <w:r>
+        <w:rPr>
+          <w:rFonts w:ascii="Arial" w:hAnsi="Arial" w:cs="Arial"/>
+        </w:rPr>
+        <w:t xml:space="preserve"> </w:t>
+      </w:r>
+      <w:proofErr w:type="spellStart"/>
+      <w:r>
+        <w:rPr>
+          <w:rFonts w:ascii="Arial" w:hAnsi="Arial" w:cs="Arial"/>
+        </w:rPr>
+        <w:t>DotProduct</w:t>
+      </w:r>
+      <w:proofErr w:type="spellEnd"/>
+      <w:r>
+        <w:rPr>
+          <w:rFonts w:ascii="Arial" w:hAnsi="Arial" w:cs="Arial"/>
+        </w:rPr>
+        <w:t>(</w:t>
+      </w:r>
+      <w:proofErr w:type="gramStart"/>
+      <w:r>
+        <w:rPr>
+          <w:rFonts w:ascii="Arial" w:hAnsi="Arial" w:cs="Arial"/>
+        </w:rPr>
+        <w:t>double[</w:t>
+      </w:r>
+      <w:proofErr w:type="gramEnd"/>
+      <w:r>
+        <w:rPr>
+          <w:rFonts w:ascii="Arial" w:hAnsi="Arial" w:cs="Arial"/>
+        </w:rPr>
+        <w:t>] a, double[] b)</w:t>
+      </w:r>
+    </w:p>
+    <w:p>
+      <w:pPr>
+        <w:spacing w:after="0"/>
+        <w:rPr>
+          <w:rFonts w:ascii="Arial" w:hAnsi="Arial" w:cs="Arial"/>
+        </w:rPr>
+      </w:pPr>
+      <w:r>
+        <w:rPr>
+          <w:rFonts w:ascii="Arial" w:hAnsi="Arial" w:cs="Arial"/>
+        </w:rPr>
+        <w:t>Computes the dot product of two vectors</w:t>
+      </w:r>
+      <w:r>
+        <w:rPr>
+          <w:rFonts w:ascii="Arial" w:hAnsi="Arial" w:cs="Arial"/>
+        </w:rPr>
+        <w:t>,</w:t>
+      </w:r>
+      <w:r>
+        <w:rPr>
+          <w:rFonts w:ascii="Arial" w:hAnsi="Arial" w:cs="Arial"/>
+        </w:rPr>
+        <w:t xml:space="preserve"> a and b</w:t>
+      </w:r>
+      <w:r>
+        <w:rPr>
+          <w:rFonts w:ascii="Arial" w:hAnsi="Arial" w:cs="Arial"/>
+        </w:rPr>
+        <w:t>,</w:t>
+      </w:r>
+      <w:r>
+        <w:rPr>
+          <w:rFonts w:ascii="Arial" w:hAnsi="Arial" w:cs="Arial"/>
+        </w:rPr>
+        <w:t xml:space="preserve"> of arbitrary length.  </w:t>
+      </w:r>
+      <w:bookmarkStart w:id="0" w:name="_GoBack"/>
+      <w:bookmarkEnd w:id="0"/>
+    </w:p>
+    <w:p>
+      <w:pPr>
+        <w:spacing w:after="0"/>
+        <w:rPr>
+          <w:rFonts w:ascii="Arial" w:hAnsi="Arial" w:cs="Arial"/>
+        </w:rPr>
+      </w:pPr>
+    </w:p>
+    <w:p>
+      <w:pPr>
+        <w:spacing w:after="0"/>
+        <w:rPr>
+          <w:rFonts w:ascii="Arial" w:hAnsi="Arial" w:cs="Arial"/>
+        </w:rPr>
+      </w:pPr>
     </w:p>
     <w:p>
       <w:pPr>
@@ -8802,6 +8920,7 @@
         <w:rPr>
           <w:rFonts w:ascii="Arial" w:hAnsi="Arial" w:cs="Arial"/>
         </w:rPr>
+        <w:lastRenderedPageBreak/>
         <w:tab/>
       </w:r>
       <w:r>
@@ -8889,7 +9008,6 @@
         <w:rPr>
           <w:rFonts w:ascii="Arial" w:hAnsi="Arial" w:cs="Arial"/>
         </w:rPr>
-        <w:lastRenderedPageBreak/>
         <w:t>&lt;</w:t>
       </w:r>
       <w:r>
@@ -10060,6 +10178,32 @@
         </w:rPr>
         <w:t>degrees to radians</w:t>
       </w:r>
+      <w:r>
+        <w:rPr>
+          <w:rFonts w:ascii="Arial" w:hAnsi="Arial" w:cs="Arial"/>
+        </w:rPr>
+        <w:t xml:space="preserve"> (</w:t>
+      </w:r>
+      <w:r>
+        <w:rPr>
+          <w:rFonts w:ascii="Arial" w:hAnsi="Arial" w:cs="Arial"/>
+        </w:rPr>
+        <w:t>-2</w:t>
+      </w:r>
+      <w:proofErr w:type="gramStart"/>
+      <w:r>
+        <w:rPr>
+          <w:rFonts w:ascii="Arial" w:hAnsi="Arial" w:cs="Arial"/>
+        </w:rPr>
+        <w:t>pi,+</w:t>
+      </w:r>
+      <w:proofErr w:type="gramEnd"/>
+      <w:r>
+        <w:rPr>
+          <w:rFonts w:ascii="Arial" w:hAnsi="Arial" w:cs="Arial"/>
+        </w:rPr>
+        <w:t>2pi)</w:t>
+      </w:r>
     </w:p>
     <w:p>
       <w:pPr>
@@ -10143,6 +10287,18 @@
         </w:rPr>
         <w:t>hours (0-24) to radians at 2Pi per 24 hours (15 degrees per hour)</w:t>
       </w:r>
+      <w:r>
+        <w:rPr>
+          <w:rFonts w:ascii="Arial" w:hAnsi="Arial" w:cs="Arial"/>
+        </w:rPr>
+        <w:t xml:space="preserve"> (</w:t>
+      </w:r>
+      <w:r>
+        <w:rPr>
+          <w:rFonts w:ascii="Arial" w:hAnsi="Arial" w:cs="Arial"/>
+        </w:rPr>
+        <w:t>-2pi, +2pi)</w:t>
+      </w:r>
     </w:p>
     <w:p>
       <w:pPr>
@@ -10224,7 +10380,39 @@
         <w:rPr>
           <w:rFonts w:ascii="Arial" w:hAnsi="Arial" w:cs="Arial"/>
         </w:rPr>
-        <w:t>radians at 2Pi per 24 hours (15 degrees per hour) to hours (0-24)</w:t>
+        <w:t>radians at 2</w:t>
+      </w:r>
+      <w:r>
+        <w:rPr>
+          <w:rFonts w:ascii="Arial" w:hAnsi="Arial" w:cs="Arial"/>
+        </w:rPr>
+        <w:t>p</w:t>
+      </w:r>
+      <w:r>
+        <w:rPr>
+          <w:rFonts w:ascii="Arial" w:hAnsi="Arial" w:cs="Arial"/>
+        </w:rPr>
+        <w:t>i per 24 hours (15 degrees per hour) to hours (</w:t>
+      </w:r>
+      <w:r>
+        <w:rPr>
+          <w:rFonts w:ascii="Arial" w:hAnsi="Arial" w:cs="Arial"/>
+        </w:rPr>
+        <w:t>-</w:t>
+      </w:r>
+      <w:proofErr w:type="gramStart"/>
+      <w:r>
+        <w:rPr>
+          <w:rFonts w:ascii="Arial" w:hAnsi="Arial" w:cs="Arial"/>
+        </w:rPr>
+        <w:t>24,+</w:t>
+      </w:r>
+      <w:proofErr w:type="gramEnd"/>
+      <w:r>
+        <w:rPr>
+          <w:rFonts w:ascii="Arial" w:hAnsi="Arial" w:cs="Arial"/>
+        </w:rPr>
+        <w:t>24)</w:t>
       </w:r>
     </w:p>
     <w:p>
@@ -10297,7 +10485,19 @@
         <w:rPr>
           <w:rFonts w:ascii="Arial" w:hAnsi="Arial" w:cs="Arial"/>
         </w:rPr>
-        <w:t>0 - 24 hour clock) to degrees (0-360.0)</w:t>
+        <w:t>0 - 24 hour clock) to degrees (-360</w:t>
+      </w:r>
+      <w:r>
+        <w:rPr>
+          <w:rFonts w:ascii="Arial" w:hAnsi="Arial" w:cs="Arial"/>
+        </w:rPr>
+        <w:t>,+360</w:t>
+      </w:r>
+      <w:r>
+        <w:rPr>
+          <w:rFonts w:ascii="Arial" w:hAnsi="Arial" w:cs="Arial"/>
+        </w:rPr>
+        <w:t>)</w:t>
       </w:r>
     </w:p>
     <w:p>
@@ -10388,7 +10588,19 @@
         <w:rPr>
           <w:rFonts w:ascii="Arial" w:hAnsi="Arial" w:cs="Arial"/>
         </w:rPr>
-        <w:t>0 - 360.0) To hours (0-24)</w:t>
+        <w:t>0 - 360.0) To hours (</w:t>
+      </w:r>
+      <w:r>
+        <w:rPr>
+          <w:rFonts w:ascii="Arial" w:hAnsi="Arial" w:cs="Arial"/>
+        </w:rPr>
+        <w:t>-24,+</w:t>
+      </w:r>
+      <w:r>
+        <w:rPr>
+          <w:rFonts w:ascii="Arial" w:hAnsi="Arial" w:cs="Arial"/>
+        </w:rPr>
+        <w:t>24)</w:t>
       </w:r>
     </w:p>
     <w:p>
@@ -10504,6 +10716,26 @@
         </w:rPr>
         <w:t>) in radians</w:t>
       </w:r>
+      <w:r>
+        <w:rPr>
+          <w:rFonts w:ascii="Arial" w:hAnsi="Arial" w:cs="Arial"/>
+        </w:rPr>
+        <w:t xml:space="preserve"> (-2</w:t>
+      </w:r>
+      <w:proofErr w:type="gramStart"/>
+      <w:r>
+        <w:rPr>
+          <w:rFonts w:ascii="Arial" w:hAnsi="Arial" w:cs="Arial"/>
+        </w:rPr>
+        <w:t>pi,+</w:t>
+      </w:r>
+      <w:proofErr w:type="gramEnd"/>
+      <w:r>
+        <w:rPr>
+          <w:rFonts w:ascii="Arial" w:hAnsi="Arial" w:cs="Arial"/>
+        </w:rPr>
+        <w:t>2pi)</w:t>
+      </w:r>
     </w:p>
     <w:p>
       <w:pPr>
@@ -10520,7 +10752,6 @@
         <w:t xml:space="preserve">&lt;double&gt; </w:t>
       </w:r>
       <w:proofErr w:type="spellStart"/>
-      <w:proofErr w:type="gramStart"/>
       <w:r>
         <w:rPr>
           <w:rFonts w:ascii="Arial" w:hAnsi="Arial" w:cs="Arial"/>
@@ -10532,14 +10763,7 @@
         <w:rPr>
           <w:rFonts w:ascii="Arial" w:hAnsi="Arial" w:cs="Arial"/>
         </w:rPr>
-        <w:t>(</w:t>
-      </w:r>
-      <w:proofErr w:type="gramEnd"/>
-      <w:r>
-        <w:rPr>
-          <w:rFonts w:ascii="Arial" w:hAnsi="Arial" w:cs="Arial"/>
-        </w:rPr>
-        <w:t xml:space="preserve">double </w:t>
+        <w:t xml:space="preserve">(double </w:t>
       </w:r>
       <w:proofErr w:type="spellStart"/>
       <w:r>
@@ -10732,6 +10956,7 @@
         <w:rPr>
           <w:rFonts w:ascii="Arial" w:hAnsi="Arial" w:cs="Arial"/>
         </w:rPr>
+        <w:lastRenderedPageBreak/>
         <w:tab/>
         <w:t>Converts</w:t>
       </w:r>
@@ -11580,7 +11805,6 @@
   <w:style w:type="character" w:default="1" w:styleId="DefaultParagraphFont">
     <w:name w:val="Default Paragraph Font"/>
     <w:uiPriority w:val="1"/>
-    <w:semiHidden/>
     <w:unhideWhenUsed/>
   </w:style>
   <w:style w:type="table" w:default="1" w:styleId="TableNormal">

</xml_diff>